<commit_message>
Added some sample stuff onto assignment 1 and 2
</commit_message>
<xml_diff>
--- a/10. AIM/BDSE07-AIM-0922_FrancisAbarca_A2/BDSE07-AIM-0922_FrancisAbarca_A2.docx
+++ b/10. AIM/BDSE07-AIM-0922_FrancisAbarca_A2/BDSE07-AIM-0922_FrancisAbarca_A2.docx
@@ -695,7 +695,7 @@
                 </mc:Choice>
                 <mc:Fallback>
                   <w:pict>
-                    <v:shapetype w14:anchorId="23E2BFA2" id="_x0000_t75" coordsize="21600,21600" o:spt="75" o:preferrelative="t" path="m@4@5l@4@11@9@11@9@5xe" filled="f" stroked="f">
+                    <v:shapetype w14:anchorId="20BDCE0C" id="_x0000_t75" coordsize="21600,21600" o:spt="75" o:preferrelative="t" path="m@4@5l@4@11@9@11@9@5xe" filled="f" stroked="f">
                       <v:stroke joinstyle="miter"/>
                       <v:formulas>
                         <v:f eqn="if lineDrawn pixelLineWidth 0"/>
@@ -998,21 +998,7 @@
         <w:rPr>
           <w:rFonts w:ascii="Gotham" w:hAnsi="Gotham"/>
         </w:rPr>
-        <w:t xml:space="preserve">Submission File Name format: Cohort Code _Full </w:t>
-      </w:r>
-      <w:proofErr w:type="spellStart"/>
-      <w:r>
-        <w:rPr>
-          <w:rFonts w:ascii="Gotham" w:hAnsi="Gotham"/>
-        </w:rPr>
-        <w:t>Name_Assignment</w:t>
-      </w:r>
-      <w:proofErr w:type="spellEnd"/>
-      <w:r>
-        <w:rPr>
-          <w:rFonts w:ascii="Gotham" w:hAnsi="Gotham"/>
-        </w:rPr>
-        <w:t xml:space="preserve"> Number</w:t>
+        <w:t>Submission File Name format: Cohort Code _Full Name_Assignment Number</w:t>
       </w:r>
     </w:p>
     <w:p>
@@ -3020,7 +3006,8 @@
     </w:p>
     <w:p>
       <w:pPr>
-        <w:ind w:left="720"/>
+        <w:ind w:left="720" w:firstLine="720"/>
+        <w:jc w:val="both"/>
         <w:rPr>
           <w:rFonts w:ascii="Cambria" w:hAnsi="Cambria"/>
           <w:b/>
@@ -3032,6 +3019,14 @@
       <w:r>
         <w:rPr>
           <w:rFonts w:ascii="Cambria" w:hAnsi="Cambria"/>
+          <w:sz w:val="24"/>
+          <w:szCs w:val="24"/>
+        </w:rPr>
+        <w:t>ABC Jobs Pte Ltd has approached you as a website developer to develop a community portal for software developers. The scope of the project is to design, develop, implement, and document a data-driven website using the Spring Boot and React frameworks. The portal will be similar to Linkedin.com and will allow users to register, search for other users, view public profiles, log in, retrieve forgotten passwords, and update their profile information.</w:t>
+      </w:r>
+      <w:r>
+        <w:rPr>
+          <w:rFonts w:ascii="Cambria" w:hAnsi="Cambria"/>
           <w:b/>
           <w:bCs/>
           <w:sz w:val="24"/>
@@ -3044,6 +3039,14 @@
     <w:p>
       <w:pPr>
         <w:ind w:left="720"/>
+        <w:jc w:val="both"/>
+        <w:rPr>
+          <w:rFonts w:ascii="Cambria" w:hAnsi="Cambria"/>
+          <w:sz w:val="24"/>
+          <w:szCs w:val="24"/>
+        </w:rPr>
+      </w:pPr>
+      <w:r>
         <w:rPr>
           <w:rFonts w:ascii="Cambria" w:hAnsi="Cambria"/>
           <w:b/>
@@ -3051,7 +3054,16 @@
           <w:sz w:val="24"/>
           <w:szCs w:val="24"/>
         </w:rPr>
-      </w:pPr>
+        <w:tab/>
+      </w:r>
+      <w:r>
+        <w:rPr>
+          <w:rFonts w:ascii="Cambria" w:hAnsi="Cambria"/>
+          <w:sz w:val="24"/>
+          <w:szCs w:val="24"/>
+        </w:rPr>
+        <w:t>The objective of this testing plan is to ensure that the Community Portal meets the requirements specified by ABC Jobs Pte Ltd and functions as intended. This includes verifying that all functionalities for both software programmers and administrators are working correctly.</w:t>
+      </w:r>
     </w:p>
     <w:p>
       <w:pPr>
@@ -3081,7 +3093,200 @@
     </w:p>
     <w:p>
       <w:pPr>
-        <w:ind w:left="720"/>
+        <w:ind w:left="720" w:firstLine="720"/>
+        <w:jc w:val="both"/>
+        <w:rPr>
+          <w:rFonts w:ascii="Cambria" w:hAnsi="Cambria"/>
+          <w:sz w:val="24"/>
+          <w:szCs w:val="24"/>
+        </w:rPr>
+      </w:pPr>
+      <w:r>
+        <w:rPr>
+          <w:rFonts w:ascii="Cambria" w:hAnsi="Cambria"/>
+          <w:sz w:val="24"/>
+          <w:szCs w:val="24"/>
+        </w:rPr>
+        <w:t>The scope of testing for the Community Portal includes the following functionalities and features:</w:t>
+      </w:r>
+    </w:p>
+    <w:p>
+      <w:pPr>
+        <w:pStyle w:val="ListParagraph"/>
+        <w:numPr>
+          <w:ilvl w:val="0"/>
+          <w:numId w:val="26"/>
+        </w:numPr>
+        <w:jc w:val="both"/>
+        <w:rPr>
+          <w:rFonts w:ascii="Cambria" w:hAnsi="Cambria"/>
+          <w:sz w:val="24"/>
+          <w:szCs w:val="24"/>
+        </w:rPr>
+      </w:pPr>
+      <w:r>
+        <w:rPr>
+          <w:rFonts w:ascii="Cambria" w:hAnsi="Cambria"/>
+          <w:sz w:val="24"/>
+          <w:szCs w:val="24"/>
+        </w:rPr>
+        <w:t xml:space="preserve">User registration, including confirmation email and thank you </w:t>
+      </w:r>
+      <w:r>
+        <w:rPr>
+          <w:rFonts w:ascii="Cambria" w:hAnsi="Cambria"/>
+          <w:sz w:val="24"/>
+          <w:szCs w:val="24"/>
+        </w:rPr>
+        <w:t>page.</w:t>
+      </w:r>
+    </w:p>
+    <w:p>
+      <w:pPr>
+        <w:pStyle w:val="ListParagraph"/>
+        <w:numPr>
+          <w:ilvl w:val="0"/>
+          <w:numId w:val="26"/>
+        </w:numPr>
+        <w:jc w:val="both"/>
+        <w:rPr>
+          <w:rFonts w:ascii="Cambria" w:hAnsi="Cambria"/>
+          <w:sz w:val="24"/>
+          <w:szCs w:val="24"/>
+        </w:rPr>
+      </w:pPr>
+      <w:r>
+        <w:rPr>
+          <w:rFonts w:ascii="Cambria" w:hAnsi="Cambria"/>
+          <w:sz w:val="24"/>
+          <w:szCs w:val="24"/>
+        </w:rPr>
+        <w:t xml:space="preserve">User search, including search by first name, last name, company name, city, and </w:t>
+      </w:r>
+      <w:r>
+        <w:rPr>
+          <w:rFonts w:ascii="Cambria" w:hAnsi="Cambria"/>
+          <w:sz w:val="24"/>
+          <w:szCs w:val="24"/>
+        </w:rPr>
+        <w:t>country.</w:t>
+      </w:r>
+    </w:p>
+    <w:p>
+      <w:pPr>
+        <w:pStyle w:val="ListParagraph"/>
+        <w:numPr>
+          <w:ilvl w:val="0"/>
+          <w:numId w:val="26"/>
+        </w:numPr>
+        <w:jc w:val="both"/>
+        <w:rPr>
+          <w:rFonts w:ascii="Cambria" w:hAnsi="Cambria"/>
+          <w:sz w:val="24"/>
+          <w:szCs w:val="24"/>
+        </w:rPr>
+      </w:pPr>
+      <w:r>
+        <w:rPr>
+          <w:rFonts w:ascii="Cambria" w:hAnsi="Cambria"/>
+          <w:sz w:val="24"/>
+          <w:szCs w:val="24"/>
+        </w:rPr>
+        <w:t>Public profile viewing</w:t>
+      </w:r>
+    </w:p>
+    <w:p>
+      <w:pPr>
+        <w:pStyle w:val="ListParagraph"/>
+        <w:numPr>
+          <w:ilvl w:val="0"/>
+          <w:numId w:val="26"/>
+        </w:numPr>
+        <w:jc w:val="both"/>
+        <w:rPr>
+          <w:rFonts w:ascii="Cambria" w:hAnsi="Cambria"/>
+          <w:sz w:val="24"/>
+          <w:szCs w:val="24"/>
+        </w:rPr>
+      </w:pPr>
+      <w:r>
+        <w:rPr>
+          <w:rFonts w:ascii="Cambria" w:hAnsi="Cambria"/>
+          <w:sz w:val="24"/>
+          <w:szCs w:val="24"/>
+        </w:rPr>
+        <w:t>User login and password retrieval</w:t>
+      </w:r>
+    </w:p>
+    <w:p>
+      <w:pPr>
+        <w:pStyle w:val="ListParagraph"/>
+        <w:numPr>
+          <w:ilvl w:val="0"/>
+          <w:numId w:val="26"/>
+        </w:numPr>
+        <w:jc w:val="both"/>
+        <w:rPr>
+          <w:rFonts w:ascii="Cambria" w:hAnsi="Cambria"/>
+          <w:sz w:val="24"/>
+          <w:szCs w:val="24"/>
+        </w:rPr>
+      </w:pPr>
+      <w:r>
+        <w:rPr>
+          <w:rFonts w:ascii="Cambria" w:hAnsi="Cambria"/>
+          <w:sz w:val="24"/>
+          <w:szCs w:val="24"/>
+        </w:rPr>
+        <w:t xml:space="preserve">Profile management, including updating profile </w:t>
+      </w:r>
+      <w:r>
+        <w:rPr>
+          <w:rFonts w:ascii="Cambria" w:hAnsi="Cambria"/>
+          <w:sz w:val="24"/>
+          <w:szCs w:val="24"/>
+        </w:rPr>
+        <w:t>information.</w:t>
+      </w:r>
+    </w:p>
+    <w:p>
+      <w:pPr>
+        <w:pStyle w:val="ListParagraph"/>
+        <w:numPr>
+          <w:ilvl w:val="0"/>
+          <w:numId w:val="26"/>
+        </w:numPr>
+        <w:jc w:val="both"/>
+        <w:rPr>
+          <w:rFonts w:ascii="Cambria" w:hAnsi="Cambria"/>
+          <w:sz w:val="24"/>
+          <w:szCs w:val="24"/>
+        </w:rPr>
+      </w:pPr>
+      <w:r>
+        <w:rPr>
+          <w:rFonts w:ascii="Cambria" w:hAnsi="Cambria"/>
+          <w:sz w:val="24"/>
+          <w:szCs w:val="24"/>
+        </w:rPr>
+        <w:t xml:space="preserve">Administrator functions, including user data administration and bulk email </w:t>
+      </w:r>
+      <w:r>
+        <w:rPr>
+          <w:rFonts w:ascii="Cambria" w:hAnsi="Cambria"/>
+          <w:sz w:val="24"/>
+          <w:szCs w:val="24"/>
+        </w:rPr>
+        <w:t>invitations.</w:t>
+      </w:r>
+    </w:p>
+    <w:p>
+      <w:pPr>
+        <w:pStyle w:val="ListParagraph"/>
+        <w:numPr>
+          <w:ilvl w:val="0"/>
+          <w:numId w:val="25"/>
+        </w:numPr>
         <w:rPr>
           <w:rFonts w:ascii="Cambria" w:hAnsi="Cambria"/>
           <w:b/>
@@ -3090,6 +3295,35 @@
           <w:szCs w:val="24"/>
         </w:rPr>
       </w:pPr>
+      <w:r>
+        <w:rPr>
+          <w:rFonts w:ascii="Cambria" w:hAnsi="Cambria"/>
+          <w:b/>
+          <w:bCs/>
+          <w:sz w:val="24"/>
+          <w:szCs w:val="24"/>
+        </w:rPr>
+        <w:t>Test Strategy</w:t>
+      </w:r>
+    </w:p>
+    <w:p>
+      <w:pPr>
+        <w:ind w:left="720" w:firstLine="720"/>
+        <w:jc w:val="both"/>
+        <w:rPr>
+          <w:rFonts w:ascii="Cambria" w:hAnsi="Cambria"/>
+          <w:sz w:val="24"/>
+          <w:szCs w:val="24"/>
+        </w:rPr>
+      </w:pPr>
+      <w:r>
+        <w:rPr>
+          <w:rFonts w:ascii="Cambria" w:hAnsi="Cambria"/>
+          <w:sz w:val="24"/>
+          <w:szCs w:val="24"/>
+        </w:rPr>
+        <w:t>The overall approach and strategy for testing the Community Portal will include a combination of manual and automated testing methods. Manual testing will be conducted by a team of testers to verify that the website meets the specified requirements and functions as intended. Automated testing will be used to conduct regression tests to ensure the new changes do not break existing functionality.</w:t>
+      </w:r>
     </w:p>
     <w:p>
       <w:pPr>
@@ -3114,12 +3348,13 @@
           <w:sz w:val="24"/>
           <w:szCs w:val="24"/>
         </w:rPr>
-        <w:t>Test Strategy</w:t>
-      </w:r>
-    </w:p>
-    <w:p>
-      <w:pPr>
-        <w:ind w:left="720"/>
+        <w:t>Test Environment</w:t>
+      </w:r>
+    </w:p>
+    <w:p>
+      <w:pPr>
+        <w:ind w:left="360" w:firstLine="360"/>
+        <w:contextualSpacing/>
         <w:rPr>
           <w:rFonts w:ascii="Cambria" w:hAnsi="Cambria"/>
           <w:b/>
@@ -3128,6 +3363,265 @@
           <w:szCs w:val="24"/>
         </w:rPr>
       </w:pPr>
+      <w:r>
+        <w:rPr>
+          <w:rFonts w:ascii="Cambria" w:hAnsi="Cambria"/>
+          <w:b/>
+          <w:bCs/>
+          <w:sz w:val="24"/>
+          <w:szCs w:val="24"/>
+        </w:rPr>
+        <w:t>4.1. Hardware</w:t>
+      </w:r>
+    </w:p>
+    <w:p>
+      <w:pPr>
+        <w:ind w:left="360" w:firstLine="360"/>
+        <w:contextualSpacing/>
+        <w:jc w:val="both"/>
+        <w:rPr>
+          <w:rFonts w:ascii="Cambria" w:hAnsi="Cambria"/>
+          <w:sz w:val="24"/>
+          <w:szCs w:val="24"/>
+        </w:rPr>
+      </w:pPr>
+      <w:r>
+        <w:rPr>
+          <w:rFonts w:ascii="Cambria" w:hAnsi="Cambria"/>
+          <w:b/>
+          <w:bCs/>
+          <w:sz w:val="24"/>
+          <w:szCs w:val="24"/>
+        </w:rPr>
+        <w:tab/>
+      </w:r>
+      <w:r>
+        <w:rPr>
+          <w:rFonts w:ascii="Cambria" w:hAnsi="Cambria"/>
+          <w:sz w:val="24"/>
+          <w:szCs w:val="24"/>
+        </w:rPr>
+        <w:t>The hardware required for testing the Community Portal includes a server for hosting the website</w:t>
+      </w:r>
+      <w:r>
+        <w:rPr>
+          <w:rFonts w:ascii="Cambria" w:hAnsi="Cambria"/>
+          <w:sz w:val="24"/>
+          <w:szCs w:val="24"/>
+        </w:rPr>
+        <w:t xml:space="preserve"> and test environment, as well as computers for the testers to access the website. The planned server test environment will be an Intel Core i7-8700K system with 48GB of RAM and a 512GB NVMe SSD.</w:t>
+      </w:r>
+      <w:r>
+        <w:rPr>
+          <w:rFonts w:ascii="Cambria" w:hAnsi="Cambria"/>
+          <w:sz w:val="24"/>
+          <w:szCs w:val="24"/>
+        </w:rPr>
+        <w:t xml:space="preserve"> It isn’t truly necessary to have an environment as powerful as </w:t>
+      </w:r>
+      <w:r>
+        <w:rPr>
+          <w:rFonts w:ascii="Cambria" w:hAnsi="Cambria"/>
+          <w:sz w:val="24"/>
+          <w:szCs w:val="24"/>
+        </w:rPr>
+        <w:t>this,</w:t>
+      </w:r>
+      <w:r>
+        <w:rPr>
+          <w:rFonts w:ascii="Cambria" w:hAnsi="Cambria"/>
+          <w:sz w:val="24"/>
+          <w:szCs w:val="24"/>
+        </w:rPr>
+        <w:t xml:space="preserve"> but this server has been tested and used to </w:t>
+      </w:r>
+      <w:r>
+        <w:rPr>
+          <w:rFonts w:ascii="Cambria" w:hAnsi="Cambria"/>
+          <w:sz w:val="24"/>
+          <w:szCs w:val="24"/>
+        </w:rPr>
+        <w:lastRenderedPageBreak/>
+        <w:t>handle big server deployments and has proven</w:t>
+      </w:r>
+      <w:r>
+        <w:rPr>
+          <w:rFonts w:ascii="Cambria" w:hAnsi="Cambria"/>
+          <w:sz w:val="24"/>
+          <w:szCs w:val="24"/>
+        </w:rPr>
+        <w:t xml:space="preserve"> great experience and</w:t>
+      </w:r>
+      <w:r>
+        <w:rPr>
+          <w:rFonts w:ascii="Cambria" w:hAnsi="Cambria"/>
+          <w:sz w:val="24"/>
+          <w:szCs w:val="24"/>
+        </w:rPr>
+        <w:t xml:space="preserve"> reliability </w:t>
+      </w:r>
+      <w:r>
+        <w:rPr>
+          <w:rFonts w:ascii="Cambria" w:hAnsi="Cambria"/>
+          <w:sz w:val="24"/>
+          <w:szCs w:val="24"/>
+        </w:rPr>
+        <w:t>in</w:t>
+      </w:r>
+      <w:r>
+        <w:rPr>
+          <w:rFonts w:ascii="Cambria" w:hAnsi="Cambria"/>
+          <w:sz w:val="24"/>
+          <w:szCs w:val="24"/>
+        </w:rPr>
+        <w:t xml:space="preserve"> those departments</w:t>
+      </w:r>
+      <w:r>
+        <w:rPr>
+          <w:rFonts w:ascii="Cambria" w:hAnsi="Cambria"/>
+          <w:sz w:val="24"/>
+          <w:szCs w:val="24"/>
+        </w:rPr>
+        <w:t>.</w:t>
+      </w:r>
+    </w:p>
+    <w:p>
+      <w:pPr>
+        <w:ind w:left="360" w:firstLine="360"/>
+        <w:contextualSpacing/>
+        <w:rPr>
+          <w:rFonts w:ascii="Cambria" w:hAnsi="Cambria"/>
+          <w:b/>
+          <w:bCs/>
+          <w:sz w:val="24"/>
+          <w:szCs w:val="24"/>
+        </w:rPr>
+      </w:pPr>
+      <w:r>
+        <w:rPr>
+          <w:rFonts w:ascii="Cambria" w:hAnsi="Cambria"/>
+          <w:b/>
+          <w:bCs/>
+          <w:sz w:val="24"/>
+          <w:szCs w:val="24"/>
+        </w:rPr>
+        <w:t>4.2. Software</w:t>
+      </w:r>
+    </w:p>
+    <w:p>
+      <w:pPr>
+        <w:ind w:left="360" w:firstLine="360"/>
+        <w:contextualSpacing/>
+        <w:jc w:val="both"/>
+        <w:rPr>
+          <w:rFonts w:ascii="Cambria" w:hAnsi="Cambria"/>
+          <w:sz w:val="24"/>
+          <w:szCs w:val="24"/>
+        </w:rPr>
+      </w:pPr>
+      <w:r>
+        <w:rPr>
+          <w:rFonts w:ascii="Cambria" w:hAnsi="Cambria"/>
+          <w:b/>
+          <w:bCs/>
+          <w:sz w:val="24"/>
+          <w:szCs w:val="24"/>
+        </w:rPr>
+        <w:tab/>
+      </w:r>
+      <w:r>
+        <w:rPr>
+          <w:rFonts w:ascii="Cambria" w:hAnsi="Cambria"/>
+          <w:sz w:val="24"/>
+          <w:szCs w:val="24"/>
+        </w:rPr>
+        <w:t>The software required for testing the Community Portal includes the Spring Boot, React Frameworks and MySQL that are defined in the project documentation.</w:t>
+      </w:r>
+      <w:r>
+        <w:rPr>
+          <w:rFonts w:ascii="Cambria" w:hAnsi="Cambria"/>
+          <w:sz w:val="24"/>
+          <w:szCs w:val="24"/>
+        </w:rPr>
+        <w:t xml:space="preserve"> The planned test environment for the project will be on a Hyper-V Virtual Machine or a Docker Container.</w:t>
+      </w:r>
+    </w:p>
+    <w:p>
+      <w:pPr>
+        <w:ind w:left="360" w:firstLine="360"/>
+        <w:contextualSpacing/>
+        <w:rPr>
+          <w:rFonts w:ascii="Cambria" w:hAnsi="Cambria"/>
+          <w:b/>
+          <w:bCs/>
+          <w:sz w:val="24"/>
+          <w:szCs w:val="24"/>
+        </w:rPr>
+      </w:pPr>
+      <w:r>
+        <w:rPr>
+          <w:rFonts w:ascii="Cambria" w:hAnsi="Cambria"/>
+          <w:b/>
+          <w:bCs/>
+          <w:sz w:val="24"/>
+          <w:szCs w:val="24"/>
+        </w:rPr>
+        <w:t>4.3. Testing Tools</w:t>
+      </w:r>
+    </w:p>
+    <w:p>
+      <w:pPr>
+        <w:ind w:left="360" w:firstLine="360"/>
+        <w:contextualSpacing/>
+        <w:jc w:val="both"/>
+        <w:rPr>
+          <w:rFonts w:ascii="Cambria" w:hAnsi="Cambria"/>
+          <w:sz w:val="24"/>
+          <w:szCs w:val="24"/>
+        </w:rPr>
+      </w:pPr>
+      <w:r>
+        <w:rPr>
+          <w:rFonts w:ascii="Cambria" w:hAnsi="Cambria"/>
+          <w:b/>
+          <w:bCs/>
+          <w:sz w:val="24"/>
+          <w:szCs w:val="24"/>
+        </w:rPr>
+        <w:tab/>
+      </w:r>
+      <w:r>
+        <w:rPr>
+          <w:rFonts w:ascii="Cambria" w:hAnsi="Cambria"/>
+          <w:sz w:val="24"/>
+          <w:szCs w:val="24"/>
+        </w:rPr>
+        <w:t xml:space="preserve">The testing tools </w:t>
+      </w:r>
+      <w:r>
+        <w:rPr>
+          <w:rFonts w:ascii="Cambria" w:hAnsi="Cambria"/>
+          <w:sz w:val="24"/>
+          <w:szCs w:val="24"/>
+        </w:rPr>
+        <w:t>required for testing the Community Portal include a test</w:t>
+      </w:r>
+      <w:r>
+        <w:rPr>
+          <w:rFonts w:ascii="Cambria" w:hAnsi="Cambria"/>
+          <w:sz w:val="24"/>
+          <w:szCs w:val="24"/>
+        </w:rPr>
+        <w:t xml:space="preserve"> m</w:t>
+      </w:r>
+      <w:r>
+        <w:rPr>
+          <w:rFonts w:ascii="Cambria" w:hAnsi="Cambria"/>
+          <w:sz w:val="24"/>
+          <w:szCs w:val="24"/>
+        </w:rPr>
+        <w:t>anagement tool for tracking test cases and results, as well as automated testing tools for conducting regression tests. The planned testing tools to be used for the project include Google Chrome’s Lighthouse for performance testing, Java’s Junit testing for performing unit tests and React’s Developer Tools for debugging.</w:t>
+      </w:r>
     </w:p>
     <w:p>
       <w:pPr>
@@ -3152,13 +3646,35 @@
           <w:sz w:val="24"/>
           <w:szCs w:val="24"/>
         </w:rPr>
-        <w:t>Test Environment</w:t>
-      </w:r>
-    </w:p>
-    <w:p>
-      <w:pPr>
-        <w:ind w:left="360" w:firstLine="360"/>
-        <w:contextualSpacing/>
+        <w:t>Defect Reporting</w:t>
+      </w:r>
+    </w:p>
+    <w:p>
+      <w:pPr>
+        <w:ind w:left="720" w:firstLine="720"/>
+        <w:jc w:val="both"/>
+        <w:rPr>
+          <w:rFonts w:ascii="Cambria" w:hAnsi="Cambria"/>
+          <w:sz w:val="24"/>
+          <w:szCs w:val="24"/>
+        </w:rPr>
+      </w:pPr>
+      <w:r>
+        <w:rPr>
+          <w:rFonts w:ascii="Cambria" w:hAnsi="Cambria"/>
+          <w:sz w:val="24"/>
+          <w:szCs w:val="24"/>
+        </w:rPr>
+        <w:t>Defect reporting is an important part of the software development process. It involves identifying, documenting, and tracking any issues or bugs that are found during the testing phase of the project. For the community portal project, a defect reporting system will be put in place to ensure that all defects are properly documented and tracked. This system will include a standardized defect reporting form that will be used by all team members to report any issues they encounter. The form will include fields for the defect description, steps to reproduce, severity, priority, and status. All reported defects will be reviewed by the project manager and assigned to the appropriate team member for resolution.</w:t>
+      </w:r>
+    </w:p>
+    <w:p>
+      <w:pPr>
+        <w:pStyle w:val="ListParagraph"/>
+        <w:numPr>
+          <w:ilvl w:val="0"/>
+          <w:numId w:val="25"/>
+        </w:numPr>
         <w:rPr>
           <w:rFonts w:ascii="Cambria" w:hAnsi="Cambria"/>
           <w:b/>
@@ -3175,13 +3691,35 @@
           <w:sz w:val="24"/>
           <w:szCs w:val="24"/>
         </w:rPr>
-        <w:t>4.1. Hardware</w:t>
-      </w:r>
-    </w:p>
-    <w:p>
-      <w:pPr>
-        <w:ind w:left="360" w:firstLine="360"/>
-        <w:contextualSpacing/>
+        <w:t>Risk Assessment</w:t>
+      </w:r>
+    </w:p>
+    <w:p>
+      <w:pPr>
+        <w:ind w:left="720" w:firstLine="720"/>
+        <w:jc w:val="both"/>
+        <w:rPr>
+          <w:rFonts w:ascii="Cambria" w:hAnsi="Cambria"/>
+          <w:sz w:val="24"/>
+          <w:szCs w:val="24"/>
+        </w:rPr>
+      </w:pPr>
+      <w:r>
+        <w:rPr>
+          <w:rFonts w:ascii="Cambria" w:hAnsi="Cambria"/>
+          <w:sz w:val="24"/>
+          <w:szCs w:val="24"/>
+        </w:rPr>
+        <w:t>Risk assessment is the process of identifying potential risks that could impact the success of the project and developing strategies to mitigate those risks. For the community portal project, a risk assessment will be conducted at the beginning of the project and updated regularly throughout the project lifecycle. Some potential risks that will be considered include delays in project delivery, technical issues with the chosen technologies, and changes in project requirements. Strategies to mitigate these risks may include developing contingency plans, allocating additional resources, and closely monitoring project progress.</w:t>
+      </w:r>
+    </w:p>
+    <w:p>
+      <w:pPr>
+        <w:pStyle w:val="ListParagraph"/>
+        <w:numPr>
+          <w:ilvl w:val="0"/>
+          <w:numId w:val="25"/>
+        </w:numPr>
         <w:rPr>
           <w:rFonts w:ascii="Cambria" w:hAnsi="Cambria"/>
           <w:b/>
@@ -3198,13 +3736,51 @@
           <w:sz w:val="24"/>
           <w:szCs w:val="24"/>
         </w:rPr>
-        <w:tab/>
-      </w:r>
-    </w:p>
-    <w:p>
-      <w:pPr>
-        <w:ind w:left="360" w:firstLine="360"/>
-        <w:contextualSpacing/>
+        <w:t>Resource Allocation</w:t>
+      </w:r>
+    </w:p>
+    <w:p>
+      <w:pPr>
+        <w:ind w:left="720" w:firstLine="720"/>
+        <w:jc w:val="both"/>
+        <w:rPr>
+          <w:rFonts w:ascii="Cambria" w:hAnsi="Cambria"/>
+          <w:sz w:val="24"/>
+          <w:szCs w:val="24"/>
+        </w:rPr>
+      </w:pPr>
+      <w:r>
+        <w:rPr>
+          <w:rFonts w:ascii="Cambria" w:hAnsi="Cambria"/>
+          <w:sz w:val="24"/>
+          <w:szCs w:val="24"/>
+        </w:rPr>
+        <w:t xml:space="preserve">Resource allocation involves assigning resources such as personnel, equipment, and budget to specific tasks or activities within the project. For the community portal project, resource allocation will be carefully planned and managed to ensure that all tasks are completed on time and within budget. The project manager will work closely with team members to determine their availability and skill </w:t>
+      </w:r>
+      <w:r>
+        <w:rPr>
+          <w:rFonts w:ascii="Cambria" w:hAnsi="Cambria"/>
+          <w:sz w:val="24"/>
+          <w:szCs w:val="24"/>
+        </w:rPr>
+        <w:t>sets and</w:t>
+      </w:r>
+      <w:r>
+        <w:rPr>
+          <w:rFonts w:ascii="Cambria" w:hAnsi="Cambria"/>
+          <w:sz w:val="24"/>
+          <w:szCs w:val="24"/>
+        </w:rPr>
+        <w:t xml:space="preserve"> assign tasks accordingly. Regular meetings will be held to review progress and adjust resource allocation as needed.</w:t>
+      </w:r>
+    </w:p>
+    <w:p>
+      <w:pPr>
+        <w:pStyle w:val="ListParagraph"/>
+        <w:numPr>
+          <w:ilvl w:val="0"/>
+          <w:numId w:val="25"/>
+        </w:numPr>
         <w:rPr>
           <w:rFonts w:ascii="Cambria" w:hAnsi="Cambria"/>
           <w:b/>
@@ -3221,13 +3797,37 @@
           <w:sz w:val="24"/>
           <w:szCs w:val="24"/>
         </w:rPr>
-        <w:t>4.2. Software</w:t>
-      </w:r>
-    </w:p>
-    <w:p>
-      <w:pPr>
-        <w:ind w:left="360" w:firstLine="360"/>
-        <w:contextualSpacing/>
+        <w:t>Test Deliverables</w:t>
+      </w:r>
+    </w:p>
+    <w:p>
+      <w:pPr>
+        <w:pStyle w:val="ListParagraph"/>
+        <w:ind w:firstLine="720"/>
+        <w:jc w:val="both"/>
+        <w:rPr>
+          <w:rFonts w:ascii="Cambria" w:hAnsi="Cambria"/>
+          <w:sz w:val="24"/>
+          <w:szCs w:val="24"/>
+        </w:rPr>
+      </w:pPr>
+      <w:r>
+        <w:rPr>
+          <w:rFonts w:ascii="Cambria" w:hAnsi="Cambria"/>
+          <w:sz w:val="24"/>
+          <w:szCs w:val="24"/>
+        </w:rPr>
+        <w:lastRenderedPageBreak/>
+        <w:t>Test deliverables are the outputs produced during the testing phase of the project. These may include test plans, test cases, test scripts, and test results. For the community portal project, test deliverables will be carefully planned and documented to ensure that all aspects of the system are thoroughly tested. The test plan will outline the testing approach, objectives, and schedule. Test cases will be developed to cover all functional requirements of the system, and test scripts will be written to automate testing where possible. Test results will be documented and reviewed by the project team to identify any defects or issues.</w:t>
+      </w:r>
+    </w:p>
+    <w:p>
+      <w:pPr>
+        <w:pStyle w:val="ListParagraph"/>
+        <w:numPr>
+          <w:ilvl w:val="0"/>
+          <w:numId w:val="25"/>
+        </w:numPr>
         <w:rPr>
           <w:rFonts w:ascii="Cambria" w:hAnsi="Cambria"/>
           <w:b/>
@@ -3244,231 +3844,26 @@
           <w:sz w:val="24"/>
           <w:szCs w:val="24"/>
         </w:rPr>
-        <w:tab/>
-      </w:r>
-    </w:p>
-    <w:p>
-      <w:pPr>
-        <w:ind w:left="360" w:firstLine="360"/>
-        <w:contextualSpacing/>
-        <w:rPr>
-          <w:rFonts w:ascii="Cambria" w:hAnsi="Cambria"/>
-          <w:b/>
-          <w:bCs/>
-          <w:sz w:val="24"/>
-          <w:szCs w:val="24"/>
-        </w:rPr>
-      </w:pPr>
-      <w:r>
-        <w:rPr>
-          <w:rFonts w:ascii="Cambria" w:hAnsi="Cambria"/>
-          <w:b/>
-          <w:bCs/>
-          <w:sz w:val="24"/>
-          <w:szCs w:val="24"/>
-        </w:rPr>
-        <w:t>4.3. Testing Tools</w:t>
-      </w:r>
-    </w:p>
-    <w:p>
-      <w:pPr>
-        <w:ind w:left="360" w:firstLine="360"/>
-        <w:contextualSpacing/>
-        <w:rPr>
-          <w:rFonts w:ascii="Cambria" w:hAnsi="Cambria"/>
-          <w:b/>
-          <w:bCs/>
-          <w:sz w:val="24"/>
-          <w:szCs w:val="24"/>
-        </w:rPr>
-      </w:pPr>
-      <w:r>
-        <w:rPr>
-          <w:rFonts w:ascii="Cambria" w:hAnsi="Cambria"/>
-          <w:b/>
-          <w:bCs/>
-          <w:sz w:val="24"/>
-          <w:szCs w:val="24"/>
-        </w:rPr>
-        <w:tab/>
-      </w:r>
-    </w:p>
-    <w:p>
-      <w:pPr>
-        <w:pStyle w:val="ListParagraph"/>
-        <w:numPr>
-          <w:ilvl w:val="0"/>
-          <w:numId w:val="25"/>
-        </w:numPr>
-        <w:rPr>
-          <w:rFonts w:ascii="Cambria" w:hAnsi="Cambria"/>
-          <w:b/>
-          <w:bCs/>
-          <w:sz w:val="24"/>
-          <w:szCs w:val="24"/>
-        </w:rPr>
-      </w:pPr>
-      <w:r>
-        <w:rPr>
-          <w:rFonts w:ascii="Cambria" w:hAnsi="Cambria"/>
-          <w:b/>
-          <w:bCs/>
-          <w:sz w:val="24"/>
-          <w:szCs w:val="24"/>
-        </w:rPr>
-        <w:t>Defect Reporting</w:t>
-      </w:r>
-    </w:p>
-    <w:p>
-      <w:pPr>
-        <w:ind w:left="720"/>
-        <w:rPr>
-          <w:rFonts w:ascii="Cambria" w:hAnsi="Cambria"/>
-          <w:b/>
-          <w:bCs/>
-          <w:sz w:val="24"/>
-          <w:szCs w:val="24"/>
-        </w:rPr>
-      </w:pPr>
-    </w:p>
-    <w:p>
-      <w:pPr>
-        <w:pStyle w:val="ListParagraph"/>
-        <w:numPr>
-          <w:ilvl w:val="0"/>
-          <w:numId w:val="25"/>
-        </w:numPr>
-        <w:rPr>
-          <w:rFonts w:ascii="Cambria" w:hAnsi="Cambria"/>
-          <w:b/>
-          <w:bCs/>
-          <w:sz w:val="24"/>
-          <w:szCs w:val="24"/>
-        </w:rPr>
-      </w:pPr>
-      <w:r>
-        <w:rPr>
-          <w:rFonts w:ascii="Cambria" w:hAnsi="Cambria"/>
-          <w:b/>
-          <w:bCs/>
-          <w:sz w:val="24"/>
-          <w:szCs w:val="24"/>
-        </w:rPr>
-        <w:t>Risk Assessment</w:t>
-      </w:r>
-    </w:p>
-    <w:p>
-      <w:pPr>
-        <w:ind w:left="720"/>
-        <w:rPr>
-          <w:rFonts w:ascii="Cambria" w:hAnsi="Cambria"/>
-          <w:b/>
-          <w:bCs/>
-          <w:sz w:val="24"/>
-          <w:szCs w:val="24"/>
-        </w:rPr>
-      </w:pPr>
-    </w:p>
-    <w:p>
-      <w:pPr>
-        <w:pStyle w:val="ListParagraph"/>
-        <w:numPr>
-          <w:ilvl w:val="0"/>
-          <w:numId w:val="25"/>
-        </w:numPr>
-        <w:rPr>
-          <w:rFonts w:ascii="Cambria" w:hAnsi="Cambria"/>
-          <w:b/>
-          <w:bCs/>
-          <w:sz w:val="24"/>
-          <w:szCs w:val="24"/>
-        </w:rPr>
-      </w:pPr>
-      <w:r>
-        <w:rPr>
-          <w:rFonts w:ascii="Cambria" w:hAnsi="Cambria"/>
-          <w:b/>
-          <w:bCs/>
-          <w:sz w:val="24"/>
-          <w:szCs w:val="24"/>
-        </w:rPr>
-        <w:t>Resource Allocation</w:t>
-      </w:r>
-    </w:p>
-    <w:p>
-      <w:pPr>
-        <w:ind w:left="720"/>
-        <w:rPr>
-          <w:rFonts w:ascii="Cambria" w:hAnsi="Cambria"/>
-          <w:b/>
-          <w:bCs/>
-          <w:sz w:val="24"/>
-          <w:szCs w:val="24"/>
-        </w:rPr>
-      </w:pPr>
-    </w:p>
-    <w:p>
-      <w:pPr>
-        <w:pStyle w:val="ListParagraph"/>
-        <w:numPr>
-          <w:ilvl w:val="0"/>
-          <w:numId w:val="25"/>
-        </w:numPr>
-        <w:rPr>
-          <w:rFonts w:ascii="Cambria" w:hAnsi="Cambria"/>
-          <w:b/>
-          <w:bCs/>
-          <w:sz w:val="24"/>
-          <w:szCs w:val="24"/>
-        </w:rPr>
-      </w:pPr>
-      <w:r>
-        <w:rPr>
-          <w:rFonts w:ascii="Cambria" w:hAnsi="Cambria"/>
-          <w:b/>
-          <w:bCs/>
-          <w:sz w:val="24"/>
-          <w:szCs w:val="24"/>
-        </w:rPr>
-        <w:t>Test Deliverables</w:t>
-      </w:r>
-    </w:p>
-    <w:p>
-      <w:pPr>
-        <w:ind w:left="720"/>
-        <w:rPr>
-          <w:rFonts w:ascii="Cambria" w:hAnsi="Cambria"/>
-          <w:b/>
-          <w:bCs/>
-          <w:sz w:val="24"/>
-          <w:szCs w:val="24"/>
-        </w:rPr>
-      </w:pPr>
-    </w:p>
-    <w:p>
-      <w:pPr>
-        <w:pStyle w:val="ListParagraph"/>
-        <w:numPr>
-          <w:ilvl w:val="0"/>
-          <w:numId w:val="25"/>
-        </w:numPr>
-        <w:rPr>
-          <w:rFonts w:ascii="Cambria" w:hAnsi="Cambria"/>
-          <w:b/>
-          <w:bCs/>
-          <w:sz w:val="24"/>
-          <w:szCs w:val="24"/>
-        </w:rPr>
-      </w:pPr>
-      <w:r>
-        <w:rPr>
-          <w:rFonts w:ascii="Cambria" w:hAnsi="Cambria"/>
-          <w:b/>
-          <w:bCs/>
-          <w:sz w:val="24"/>
-          <w:szCs w:val="24"/>
-        </w:rPr>
         <w:t>Approval</w:t>
+      </w:r>
+    </w:p>
+    <w:p>
+      <w:pPr>
+        <w:ind w:left="720" w:firstLine="720"/>
+        <w:jc w:val="both"/>
+        <w:rPr>
+          <w:rFonts w:ascii="Cambria" w:hAnsi="Cambria"/>
+          <w:sz w:val="24"/>
+          <w:szCs w:val="24"/>
+        </w:rPr>
+      </w:pPr>
+      <w:r>
+        <w:rPr>
+          <w:rFonts w:ascii="Cambria" w:hAnsi="Cambria"/>
+          <w:sz w:val="24"/>
+          <w:szCs w:val="24"/>
+        </w:rPr>
+        <w:t>Approval is the process of obtaining formal sign-off from stakeholders on key project deliverables or decisions. For the community portal project, approval will be sought at various stages of the project lifecycle, including at the end of each major phase such as design, development, and testing. The approval process will involve presenting deliverables or decisions to stakeholders for review and feedback. Any feedback or concerns raised by stakeholders will be addressed before final approval is granted.</w:t>
       </w:r>
     </w:p>
     <w:p>
@@ -4719,6 +5114,119 @@
     </w:lvl>
   </w:abstractNum>
   <w:abstractNum w:abstractNumId="12" w15:restartNumberingAfterBreak="0">
+    <w:nsid w:val="35E0020C"/>
+    <w:multiLevelType w:val="hybridMultilevel"/>
+    <w:tmpl w:val="74C42628"/>
+    <w:lvl w:ilvl="0" w:tplc="8528B80E">
+      <w:start w:val="4"/>
+      <w:numFmt w:val="bullet"/>
+      <w:lvlText w:val="-"/>
+      <w:lvlJc w:val="left"/>
+      <w:pPr>
+        <w:ind w:left="1800" w:hanging="360"/>
+      </w:pPr>
+      <w:rPr>
+        <w:rFonts w:ascii="Cambria" w:eastAsiaTheme="minorHAnsi" w:hAnsi="Cambria" w:cstheme="minorBidi" w:hint="default"/>
+      </w:rPr>
+    </w:lvl>
+    <w:lvl w:ilvl="1" w:tplc="34090003" w:tentative="1">
+      <w:start w:val="1"/>
+      <w:numFmt w:val="bullet"/>
+      <w:lvlText w:val="o"/>
+      <w:lvlJc w:val="left"/>
+      <w:pPr>
+        <w:ind w:left="2520" w:hanging="360"/>
+      </w:pPr>
+      <w:rPr>
+        <w:rFonts w:ascii="Courier New" w:hAnsi="Courier New" w:cs="Courier New" w:hint="default"/>
+      </w:rPr>
+    </w:lvl>
+    <w:lvl w:ilvl="2" w:tplc="34090005" w:tentative="1">
+      <w:start w:val="1"/>
+      <w:numFmt w:val="bullet"/>
+      <w:lvlText w:val=""/>
+      <w:lvlJc w:val="left"/>
+      <w:pPr>
+        <w:ind w:left="3240" w:hanging="360"/>
+      </w:pPr>
+      <w:rPr>
+        <w:rFonts w:ascii="Wingdings" w:hAnsi="Wingdings" w:hint="default"/>
+      </w:rPr>
+    </w:lvl>
+    <w:lvl w:ilvl="3" w:tplc="34090001" w:tentative="1">
+      <w:start w:val="1"/>
+      <w:numFmt w:val="bullet"/>
+      <w:lvlText w:val=""/>
+      <w:lvlJc w:val="left"/>
+      <w:pPr>
+        <w:ind w:left="3960" w:hanging="360"/>
+      </w:pPr>
+      <w:rPr>
+        <w:rFonts w:ascii="Symbol" w:hAnsi="Symbol" w:hint="default"/>
+      </w:rPr>
+    </w:lvl>
+    <w:lvl w:ilvl="4" w:tplc="34090003" w:tentative="1">
+      <w:start w:val="1"/>
+      <w:numFmt w:val="bullet"/>
+      <w:lvlText w:val="o"/>
+      <w:lvlJc w:val="left"/>
+      <w:pPr>
+        <w:ind w:left="4680" w:hanging="360"/>
+      </w:pPr>
+      <w:rPr>
+        <w:rFonts w:ascii="Courier New" w:hAnsi="Courier New" w:cs="Courier New" w:hint="default"/>
+      </w:rPr>
+    </w:lvl>
+    <w:lvl w:ilvl="5" w:tplc="34090005" w:tentative="1">
+      <w:start w:val="1"/>
+      <w:numFmt w:val="bullet"/>
+      <w:lvlText w:val=""/>
+      <w:lvlJc w:val="left"/>
+      <w:pPr>
+        <w:ind w:left="5400" w:hanging="360"/>
+      </w:pPr>
+      <w:rPr>
+        <w:rFonts w:ascii="Wingdings" w:hAnsi="Wingdings" w:hint="default"/>
+      </w:rPr>
+    </w:lvl>
+    <w:lvl w:ilvl="6" w:tplc="34090001" w:tentative="1">
+      <w:start w:val="1"/>
+      <w:numFmt w:val="bullet"/>
+      <w:lvlText w:val=""/>
+      <w:lvlJc w:val="left"/>
+      <w:pPr>
+        <w:ind w:left="6120" w:hanging="360"/>
+      </w:pPr>
+      <w:rPr>
+        <w:rFonts w:ascii="Symbol" w:hAnsi="Symbol" w:hint="default"/>
+      </w:rPr>
+    </w:lvl>
+    <w:lvl w:ilvl="7" w:tplc="34090003" w:tentative="1">
+      <w:start w:val="1"/>
+      <w:numFmt w:val="bullet"/>
+      <w:lvlText w:val="o"/>
+      <w:lvlJc w:val="left"/>
+      <w:pPr>
+        <w:ind w:left="6840" w:hanging="360"/>
+      </w:pPr>
+      <w:rPr>
+        <w:rFonts w:ascii="Courier New" w:hAnsi="Courier New" w:cs="Courier New" w:hint="default"/>
+      </w:rPr>
+    </w:lvl>
+    <w:lvl w:ilvl="8" w:tplc="34090005" w:tentative="1">
+      <w:start w:val="1"/>
+      <w:numFmt w:val="bullet"/>
+      <w:lvlText w:val=""/>
+      <w:lvlJc w:val="left"/>
+      <w:pPr>
+        <w:ind w:left="7560" w:hanging="360"/>
+      </w:pPr>
+      <w:rPr>
+        <w:rFonts w:ascii="Wingdings" w:hAnsi="Wingdings" w:hint="default"/>
+      </w:rPr>
+    </w:lvl>
+  </w:abstractNum>
+  <w:abstractNum w:abstractNumId="13" w15:restartNumberingAfterBreak="0">
     <w:nsid w:val="389A2075"/>
     <w:multiLevelType w:val="hybridMultilevel"/>
     <w:tmpl w:val="A56EDE50"/>
@@ -4831,7 +5339,7 @@
       </w:rPr>
     </w:lvl>
   </w:abstractNum>
-  <w:abstractNum w:abstractNumId="13" w15:restartNumberingAfterBreak="0">
+  <w:abstractNum w:abstractNumId="14" w15:restartNumberingAfterBreak="0">
     <w:nsid w:val="39A41513"/>
     <w:multiLevelType w:val="hybridMultilevel"/>
     <w:tmpl w:val="76308E06"/>
@@ -4920,7 +5428,7 @@
       </w:pPr>
     </w:lvl>
   </w:abstractNum>
-  <w:abstractNum w:abstractNumId="14" w15:restartNumberingAfterBreak="0">
+  <w:abstractNum w:abstractNumId="15" w15:restartNumberingAfterBreak="0">
     <w:nsid w:val="3CB363D4"/>
     <w:multiLevelType w:val="hybridMultilevel"/>
     <w:tmpl w:val="190C5C1A"/>
@@ -5033,7 +5541,7 @@
       </w:rPr>
     </w:lvl>
   </w:abstractNum>
-  <w:abstractNum w:abstractNumId="15" w15:restartNumberingAfterBreak="0">
+  <w:abstractNum w:abstractNumId="16" w15:restartNumberingAfterBreak="0">
     <w:nsid w:val="475F3F01"/>
     <w:multiLevelType w:val="hybridMultilevel"/>
     <w:tmpl w:val="A662A296"/>
@@ -5122,7 +5630,7 @@
       </w:pPr>
     </w:lvl>
   </w:abstractNum>
-  <w:abstractNum w:abstractNumId="16" w15:restartNumberingAfterBreak="0">
+  <w:abstractNum w:abstractNumId="17" w15:restartNumberingAfterBreak="0">
     <w:nsid w:val="4A752E6A"/>
     <w:multiLevelType w:val="hybridMultilevel"/>
     <w:tmpl w:val="89225B4E"/>
@@ -5208,7 +5716,7 @@
       </w:pPr>
     </w:lvl>
   </w:abstractNum>
-  <w:abstractNum w:abstractNumId="17" w15:restartNumberingAfterBreak="0">
+  <w:abstractNum w:abstractNumId="18" w15:restartNumberingAfterBreak="0">
     <w:nsid w:val="51EB5966"/>
     <w:multiLevelType w:val="hybridMultilevel"/>
     <w:tmpl w:val="EDEC2682"/>
@@ -5294,7 +5802,7 @@
       </w:pPr>
     </w:lvl>
   </w:abstractNum>
-  <w:abstractNum w:abstractNumId="18" w15:restartNumberingAfterBreak="0">
+  <w:abstractNum w:abstractNumId="19" w15:restartNumberingAfterBreak="0">
     <w:nsid w:val="563337ED"/>
     <w:multiLevelType w:val="hybridMultilevel"/>
     <w:tmpl w:val="CF3CE69A"/>
@@ -5383,7 +5891,7 @@
       </w:pPr>
     </w:lvl>
   </w:abstractNum>
-  <w:abstractNum w:abstractNumId="19" w15:restartNumberingAfterBreak="0">
+  <w:abstractNum w:abstractNumId="20" w15:restartNumberingAfterBreak="0">
     <w:nsid w:val="5EE67A74"/>
     <w:multiLevelType w:val="hybridMultilevel"/>
     <w:tmpl w:val="203C276A"/>
@@ -5469,7 +5977,7 @@
       </w:pPr>
     </w:lvl>
   </w:abstractNum>
-  <w:abstractNum w:abstractNumId="20" w15:restartNumberingAfterBreak="0">
+  <w:abstractNum w:abstractNumId="21" w15:restartNumberingAfterBreak="0">
     <w:nsid w:val="60A02484"/>
     <w:multiLevelType w:val="hybridMultilevel"/>
     <w:tmpl w:val="BE18392A"/>
@@ -5581,7 +6089,7 @@
       </w:rPr>
     </w:lvl>
   </w:abstractNum>
-  <w:abstractNum w:abstractNumId="21" w15:restartNumberingAfterBreak="0">
+  <w:abstractNum w:abstractNumId="22" w15:restartNumberingAfterBreak="0">
     <w:nsid w:val="69ED6EB2"/>
     <w:multiLevelType w:val="hybridMultilevel"/>
     <w:tmpl w:val="E59C3F50"/>
@@ -5667,7 +6175,7 @@
       </w:pPr>
     </w:lvl>
   </w:abstractNum>
-  <w:abstractNum w:abstractNumId="22" w15:restartNumberingAfterBreak="0">
+  <w:abstractNum w:abstractNumId="23" w15:restartNumberingAfterBreak="0">
     <w:nsid w:val="6F4158A5"/>
     <w:multiLevelType w:val="hybridMultilevel"/>
     <w:tmpl w:val="FEC6A576"/>
@@ -5780,7 +6288,7 @@
       </w:rPr>
     </w:lvl>
   </w:abstractNum>
-  <w:abstractNum w:abstractNumId="23" w15:restartNumberingAfterBreak="0">
+  <w:abstractNum w:abstractNumId="24" w15:restartNumberingAfterBreak="0">
     <w:nsid w:val="73EF656B"/>
     <w:multiLevelType w:val="hybridMultilevel"/>
     <w:tmpl w:val="FB3CCCAA"/>
@@ -5893,7 +6401,7 @@
       </w:rPr>
     </w:lvl>
   </w:abstractNum>
-  <w:abstractNum w:abstractNumId="24" w15:restartNumberingAfterBreak="0">
+  <w:abstractNum w:abstractNumId="25" w15:restartNumberingAfterBreak="0">
     <w:nsid w:val="78180BBC"/>
     <w:multiLevelType w:val="hybridMultilevel"/>
     <w:tmpl w:val="BB66B25E"/>
@@ -5983,22 +6491,22 @@
     <w:abstractNumId w:val="4"/>
   </w:num>
   <w:num w:numId="2" w16cid:durableId="1891108058">
-    <w:abstractNumId w:val="14"/>
+    <w:abstractNumId w:val="15"/>
   </w:num>
   <w:num w:numId="3" w16cid:durableId="417137928">
-    <w:abstractNumId w:val="22"/>
+    <w:abstractNumId w:val="23"/>
   </w:num>
   <w:num w:numId="4" w16cid:durableId="179589426">
-    <w:abstractNumId w:val="23"/>
+    <w:abstractNumId w:val="24"/>
   </w:num>
   <w:num w:numId="5" w16cid:durableId="717706974">
-    <w:abstractNumId w:val="19"/>
+    <w:abstractNumId w:val="20"/>
   </w:num>
   <w:num w:numId="6" w16cid:durableId="31392116">
-    <w:abstractNumId w:val="16"/>
+    <w:abstractNumId w:val="17"/>
   </w:num>
   <w:num w:numId="7" w16cid:durableId="403453770">
-    <w:abstractNumId w:val="24"/>
+    <w:abstractNumId w:val="25"/>
   </w:num>
   <w:num w:numId="8" w16cid:durableId="1373111621">
     <w:abstractNumId w:val="6"/>
@@ -6013,10 +6521,10 @@
     <w:abstractNumId w:val="1"/>
   </w:num>
   <w:num w:numId="12" w16cid:durableId="1397507691">
-    <w:abstractNumId w:val="12"/>
+    <w:abstractNumId w:val="13"/>
   </w:num>
   <w:num w:numId="13" w16cid:durableId="671448257">
-    <w:abstractNumId w:val="20"/>
+    <w:abstractNumId w:val="21"/>
   </w:num>
   <w:num w:numId="14" w16cid:durableId="356779306">
     <w:abstractNumId w:val="2"/>
@@ -6028,19 +6536,19 @@
     <w:abstractNumId w:val="0"/>
   </w:num>
   <w:num w:numId="17" w16cid:durableId="1330599813">
-    <w:abstractNumId w:val="17"/>
+    <w:abstractNumId w:val="18"/>
   </w:num>
   <w:num w:numId="18" w16cid:durableId="751976938">
-    <w:abstractNumId w:val="18"/>
+    <w:abstractNumId w:val="19"/>
   </w:num>
   <w:num w:numId="19" w16cid:durableId="899054571">
-    <w:abstractNumId w:val="13"/>
+    <w:abstractNumId w:val="14"/>
   </w:num>
   <w:num w:numId="20" w16cid:durableId="363947270">
-    <w:abstractNumId w:val="15"/>
+    <w:abstractNumId w:val="16"/>
   </w:num>
   <w:num w:numId="21" w16cid:durableId="1413040969">
-    <w:abstractNumId w:val="21"/>
+    <w:abstractNumId w:val="22"/>
   </w:num>
   <w:num w:numId="22" w16cid:durableId="584144842">
     <w:abstractNumId w:val="8"/>
@@ -6053,6 +6561,9 @@
   </w:num>
   <w:num w:numId="25" w16cid:durableId="1685013472">
     <w:abstractNumId w:val="5"/>
+  </w:num>
+  <w:num w:numId="26" w16cid:durableId="1597250199">
+    <w:abstractNumId w:val="12"/>
   </w:num>
 </w:numbering>
 </file>

</xml_diff>